<commit_message>
Update Konspekt - Damian Kuśmierz.docx
</commit_message>
<xml_diff>
--- a/Konspekt - Damian Kuśmierz.docx
+++ b/Konspekt - Damian Kuśmierz.docx
@@ -328,7 +328,15 @@
           <w:szCs w:val="28"/>
           <w:lang w:val="pl-PL"/>
         </w:rPr>
-        <w:t xml:space="preserve">. </w:t>
+        <w:t>.</w:t>
+      </w:r>
+      <w:r>
+        <w:rPr>
+          <w:sz w:val="28"/>
+          <w:szCs w:val="28"/>
+          <w:lang w:val="pl-PL"/>
+        </w:rPr>
+        <w:br/>
       </w:r>
       <w:r>
         <w:rPr>
@@ -338,16 +346,22 @@
         </w:rPr>
         <w:t>Opisywane funkcje dostępu do plików</w:t>
       </w:r>
-    </w:p>
-    <w:p>
-      <w:pPr>
-        <w:pStyle w:val="Akapitzlist"/>
-        <w:rPr>
-          <w:sz w:val="28"/>
-          <w:szCs w:val="28"/>
-          <w:lang w:val="pl-PL"/>
-        </w:rPr>
-      </w:pPr>
+      <w:r>
+        <w:rPr>
+          <w:sz w:val="28"/>
+          <w:szCs w:val="28"/>
+          <w:lang w:val="pl-PL"/>
+        </w:rPr>
+        <w:t>:</w:t>
+      </w:r>
+      <w:r>
+        <w:rPr>
+          <w:sz w:val="28"/>
+          <w:szCs w:val="28"/>
+          <w:lang w:val="pl-PL"/>
+        </w:rPr>
+        <w:t xml:space="preserve"> </w:t>
+      </w:r>
       <w:r>
         <w:rPr>
           <w:sz w:val="28"/>
@@ -371,24 +385,31 @@
           <w:lang w:val="pl-PL"/>
         </w:rPr>
         <w:br/>
-      </w:r>
-      <w:r>
-        <w:rPr>
-          <w:sz w:val="28"/>
-          <w:szCs w:val="28"/>
-          <w:lang w:val="pl-PL"/>
-        </w:rPr>
         <w:t xml:space="preserve">Podanie przykładów </w:t>
       </w:r>
-      <w:bookmarkStart w:id="0" w:name="_GoBack"/>
-      <w:bookmarkEnd w:id="0"/>
-      <w:r>
-        <w:rPr>
-          <w:sz w:val="28"/>
-          <w:szCs w:val="28"/>
-          <w:lang w:val="pl-PL"/>
-        </w:rPr>
-        <w:t>implementacji w kodzie źródłowym (Przedstawienie kodu źródłowego wykorzystującego daną funkcję oraz uruchomienie programu skompilowanego z tego kodu) np.:</w:t>
+      <w:r>
+        <w:rPr>
+          <w:sz w:val="28"/>
+          <w:szCs w:val="28"/>
+          <w:lang w:val="pl-PL"/>
+        </w:rPr>
+        <w:t>implementacji w kodzie źródłowym (Przedstawienie kodu źródłowego wykorzystującego daną funkcję oraz uruchomienie programu skompilowanego z tego kodu</w:t>
+      </w:r>
+      <w:r>
+        <w:rPr>
+          <w:sz w:val="28"/>
+          <w:szCs w:val="28"/>
+          <w:lang w:val="pl-PL"/>
+        </w:rPr>
+        <w:t>, przykłady znajdują się w folderze „przykłady”</w:t>
+      </w:r>
+      <w:r>
+        <w:rPr>
+          <w:sz w:val="28"/>
+          <w:szCs w:val="28"/>
+          <w:lang w:val="pl-PL"/>
+        </w:rPr>
+        <w:t>) np.:</w:t>
       </w:r>
       <w:r>
         <w:rPr>
@@ -1672,6 +1693,7 @@
           <w:szCs w:val="28"/>
           <w:lang w:val="pl-PL"/>
         </w:rPr>
+        <w:lastRenderedPageBreak/>
         <w:br/>
       </w:r>
     </w:p>
@@ -1694,32 +1716,7 @@
           <w:szCs w:val="28"/>
           <w:lang w:val="pl-PL"/>
         </w:rPr>
-        <w:lastRenderedPageBreak/>
-        <w:t xml:space="preserve">Przedstawienie kilku funkcji zarządzania katalogami </w:t>
-      </w:r>
-      <w:r>
-        <w:rPr>
-          <w:sz w:val="28"/>
-          <w:szCs w:val="28"/>
-          <w:lang w:val="pl-PL"/>
-        </w:rPr>
-        <w:t>(</w:t>
-      </w:r>
-      <w:r>
-        <w:rPr>
-          <w:sz w:val="28"/>
-          <w:szCs w:val="28"/>
-          <w:lang w:val="pl-PL"/>
-        </w:rPr>
-        <w:t>mkdir, mkdirat</w:t>
-      </w:r>
-      <w:r>
-        <w:rPr>
-          <w:sz w:val="28"/>
-          <w:szCs w:val="28"/>
-          <w:lang w:val="pl-PL"/>
-        </w:rPr>
-        <w:t>,</w:t>
+        <w:t>Przedstawienie kilku funkcji zarządzania katalogami</w:t>
       </w:r>
       <w:r>
         <w:rPr>
@@ -1735,119 +1732,71 @@
           <w:szCs w:val="28"/>
           <w:lang w:val="pl-PL"/>
         </w:rPr>
-        <w:t>opendir, fdopendir</w:t>
-      </w:r>
-      <w:r>
-        <w:rPr>
-          <w:sz w:val="28"/>
-          <w:szCs w:val="28"/>
-          <w:lang w:val="pl-PL"/>
-        </w:rPr>
-        <w:t>,</w:t>
-      </w:r>
-      <w:r>
-        <w:rPr>
-          <w:sz w:val="28"/>
-          <w:szCs w:val="28"/>
-          <w:lang w:val="pl-PL"/>
-        </w:rPr>
-        <w:t xml:space="preserve"> </w:t>
-      </w:r>
-      <w:r>
-        <w:rPr>
-          <w:sz w:val="28"/>
-          <w:szCs w:val="28"/>
-          <w:lang w:val="pl-PL"/>
-        </w:rPr>
-        <w:t>closedir</w:t>
-      </w:r>
-      <w:r>
-        <w:rPr>
-          <w:sz w:val="28"/>
-          <w:szCs w:val="28"/>
-          <w:lang w:val="pl-PL"/>
-        </w:rPr>
-        <w:t>,</w:t>
-      </w:r>
-      <w:r>
-        <w:rPr>
-          <w:sz w:val="28"/>
-          <w:szCs w:val="28"/>
-          <w:lang w:val="pl-PL"/>
-        </w:rPr>
-        <w:t xml:space="preserve"> </w:t>
-      </w:r>
-      <w:r>
-        <w:rPr>
-          <w:sz w:val="28"/>
-          <w:szCs w:val="28"/>
-          <w:lang w:val="pl-PL"/>
-        </w:rPr>
-        <w:t>readdir</w:t>
-      </w:r>
-      <w:r>
-        <w:rPr>
-          <w:sz w:val="28"/>
-          <w:szCs w:val="28"/>
-          <w:lang w:val="pl-PL"/>
-        </w:rPr>
-        <w:t>,</w:t>
-      </w:r>
-      <w:r>
-        <w:rPr>
-          <w:sz w:val="28"/>
-          <w:szCs w:val="28"/>
-          <w:lang w:val="pl-PL"/>
-        </w:rPr>
-        <w:t xml:space="preserve"> </w:t>
-      </w:r>
-      <w:r>
-        <w:rPr>
-          <w:sz w:val="28"/>
-          <w:szCs w:val="28"/>
-          <w:lang w:val="pl-PL"/>
-        </w:rPr>
-        <w:t>chdir, fchdir</w:t>
-      </w:r>
-      <w:r>
-        <w:rPr>
-          <w:sz w:val="28"/>
-          <w:szCs w:val="28"/>
-          <w:lang w:val="pl-PL"/>
-        </w:rPr>
-        <w:t>,</w:t>
-      </w:r>
-      <w:r>
-        <w:rPr>
-          <w:sz w:val="28"/>
-          <w:szCs w:val="28"/>
-          <w:lang w:val="pl-PL"/>
-        </w:rPr>
-        <w:t xml:space="preserve"> </w:t>
-      </w:r>
-      <w:r>
-        <w:rPr>
-          <w:sz w:val="28"/>
-          <w:szCs w:val="28"/>
-          <w:lang w:val="pl-PL"/>
-        </w:rPr>
-        <w:t>getcwd, getwd, get_current_dir_name</w:t>
-      </w:r>
-      <w:r>
-        <w:rPr>
-          <w:sz w:val="28"/>
-          <w:szCs w:val="28"/>
-          <w:lang w:val="pl-PL"/>
-        </w:rPr>
-        <w:t xml:space="preserve">) </w:t>
-      </w:r>
-      <w:r>
-        <w:rPr>
-          <w:sz w:val="28"/>
-          <w:szCs w:val="28"/>
-          <w:lang w:val="pl-PL"/>
-        </w:rPr>
-        <w:t>wraz z opisem obsługi błędów, oraz przykładem implementacji, podobnym jak ten powyżej</w:t>
+        <w:t>wraz z opisem obsługi błędów</w:t>
+      </w:r>
+      <w:r>
+        <w:rPr>
+          <w:sz w:val="28"/>
+          <w:szCs w:val="28"/>
+          <w:lang w:val="pl-PL"/>
+        </w:rPr>
+        <w:t>.</w:t>
+      </w:r>
+      <w:r>
+        <w:rPr>
+          <w:sz w:val="28"/>
+          <w:szCs w:val="28"/>
+          <w:lang w:val="pl-PL"/>
+        </w:rPr>
+        <w:br/>
+      </w:r>
+      <w:r>
+        <w:rPr>
+          <w:sz w:val="28"/>
+          <w:szCs w:val="28"/>
+          <w:lang w:val="pl-PL"/>
+        </w:rPr>
+        <w:t>Opisywane funkcje dostępu do plików: mkdir, mkdirat, opendir, fdopendir, closedir, readdir, chdir, fchdir, getcwd, getwd, get_current_dir_name</w:t>
+      </w:r>
+      <w:r>
+        <w:rPr>
+          <w:sz w:val="28"/>
+          <w:szCs w:val="28"/>
+          <w:lang w:val="pl-PL"/>
+        </w:rPr>
+        <w:t>.</w:t>
+      </w:r>
+      <w:r>
+        <w:rPr>
+          <w:sz w:val="28"/>
+          <w:szCs w:val="28"/>
+          <w:lang w:val="pl-PL"/>
+        </w:rPr>
+        <w:br/>
+      </w:r>
+      <w:r>
+        <w:rPr>
+          <w:sz w:val="28"/>
+          <w:szCs w:val="28"/>
+          <w:lang w:val="pl-PL"/>
+        </w:rPr>
+        <w:t>Podanie przykładów implementacji</w:t>
+      </w:r>
+      <w:r>
+        <w:rPr>
+          <w:sz w:val="28"/>
+          <w:szCs w:val="28"/>
+          <w:lang w:val="pl-PL"/>
+        </w:rPr>
+        <w:t xml:space="preserve">, </w:t>
+      </w:r>
+      <w:r>
+        <w:rPr>
+          <w:sz w:val="28"/>
+          <w:szCs w:val="28"/>
+          <w:lang w:val="pl-PL"/>
+        </w:rPr>
+        <w:t>podobnym jak ten powyżej</w:t>
       </w:r>
       <w:r>
         <w:rPr>
@@ -1879,23 +1828,21 @@
         </w:rPr>
         <w:t xml:space="preserve">mkdir, mkdirat – Utwórz katalog. W przypadku pomyślnego utworzenia katalogu, zwraca 0, w przeciwnym </w:t>
       </w:r>
-      <w:r>
-        <w:rPr>
-          <w:sz w:val="28"/>
-          <w:szCs w:val="28"/>
-          <w:lang w:val="pl-PL"/>
-        </w:rPr>
-        <w:tab/>
+      <w:bookmarkStart w:id="0" w:name="_GoBack"/>
+      <w:bookmarkEnd w:id="0"/>
+      <w:r>
+        <w:rPr>
+          <w:sz w:val="28"/>
+          <w:szCs w:val="28"/>
+          <w:lang w:val="pl-PL"/>
+        </w:rPr>
         <w:t>wypadku zwraca -1 i ustawia errno.</w:t>
       </w:r>
     </w:p>
     <w:p>
       <w:pPr>
         <w:pStyle w:val="Akapitzlist"/>
-        <w:numPr>
-          <w:ilvl w:val="1"/>
-          <w:numId w:val="1"/>
-        </w:numPr>
+        <w:ind w:left="1440"/>
         <w:rPr>
           <w:sz w:val="28"/>
           <w:szCs w:val="28"/>
@@ -3564,7 +3511,7 @@
 </file>
 
 <file path=customXml/itemProps1.xml><?xml version="1.0" encoding="utf-8"?>
-<ds:datastoreItem xmlns:ds="http://schemas.openxmlformats.org/officeDocument/2006/customXml" ds:itemID="{5DE6EB99-204A-467C-8189-65DB76DECD13}">
+<ds:datastoreItem xmlns:ds="http://schemas.openxmlformats.org/officeDocument/2006/customXml" ds:itemID="{AAACE80D-83E3-4FB3-B7FB-D3F3656220E2}">
   <ds:schemaRefs>
     <ds:schemaRef ds:uri="http://schemas.openxmlformats.org/officeDocument/2006/bibliography"/>
   </ds:schemaRefs>

</xml_diff>